<commit_message>
added unit test for service
</commit_message>
<xml_diff>
--- a/Test_your_skills-DaoYangLiew.docx
+++ b/Test_your_skills-DaoYangLiew.docx
@@ -45,10 +45,7 @@
       </w:r>
       <w:r>
         <w:tab/>
-        <w:t>“ONE HUNDRED AND TWENTY-THRE</w:t>
-      </w:r>
-      <w:r>
-        <w:t>E DOLLARS AND FORTY-FIVE CENTS”</w:t>
+        <w:t>“ONE HUNDRED AND TWENTY-THREE DOLLARS AND FORTY-FIVE CENTS”</w:t>
       </w:r>
     </w:p>
     <w:p>
@@ -161,19 +158,16 @@
         <w:t xml:space="preserve">A service gets the value parsed in and split in into an array. For both dollar and cent values, it </w:t>
       </w:r>
       <w:r>
-        <w:t xml:space="preserve">analyses the magnitude of the number and generate words for it using a dictionary that contains unique number words (e.g. one, </w:t>
+        <w:t xml:space="preserve">analyses the magnitude of the number and generate words for it using a dictionary that contains unique number words (e.g. one, two, </w:t>
       </w:r>
       <w:proofErr w:type="gramStart"/>
       <w:r>
-        <w:t>two, ...</w:t>
+        <w:t>... ,n</w:t>
+      </w:r>
+      <w:r>
+        <w:t>ineteen</w:t>
       </w:r>
       <w:proofErr w:type="gramEnd"/>
-      <w:r>
-        <w:t xml:space="preserve"> ,n</w:t>
-      </w:r>
-      <w:r>
-        <w:t>ineteen</w:t>
-      </w:r>
       <w:r>
         <w:t>, etc.).</w:t>
       </w:r>
@@ -215,13 +209,7 @@
         </w:r>
       </w:hyperlink>
       <w:r>
-        <w:t xml:space="preserve">), so </w:t>
-      </w:r>
-      <w:r>
-        <w:t xml:space="preserve">I came up with my original way of tackling </w:t>
-      </w:r>
-      <w:r>
-        <w:t>the question.</w:t>
+        <w:t>), so I came up with my original way of tackling the question.</w:t>
       </w:r>
     </w:p>
     <w:p>
@@ -319,7 +307,6 @@
           <w:b/>
         </w:rPr>
       </w:pPr>
-      <w:bookmarkStart w:id="0" w:name="_GoBack"/>
       <w:r>
         <w:rPr>
           <w:b/>
@@ -328,7 +315,6 @@
         <w:t>Test Plan</w:t>
       </w:r>
     </w:p>
-    <w:bookmarkEnd w:id="0"/>
     <w:p>
       <w:pPr>
         <w:pStyle w:val="Heading3"/>
@@ -450,9 +436,15 @@
             <w:pPr>
               <w:cnfStyle w:val="000000000000" w:firstRow="0" w:lastRow="0" w:firstColumn="0" w:lastColumn="0" w:oddVBand="0" w:evenVBand="0" w:oddHBand="0" w:evenHBand="0" w:firstRowFirstColumn="0" w:firstRowLastColumn="0" w:lastRowFirstColumn="0" w:lastRowLastColumn="0"/>
             </w:pPr>
+            <w:bookmarkStart w:id="0" w:name="OLE_LINK1"/>
+            <w:bookmarkStart w:id="1" w:name="OLE_LINK2"/>
+            <w:bookmarkStart w:id="2" w:name="OLE_LINK3"/>
             <w:r>
               <w:t>ZERO DOLLAR</w:t>
             </w:r>
+            <w:bookmarkEnd w:id="0"/>
+            <w:bookmarkEnd w:id="1"/>
+            <w:bookmarkEnd w:id="2"/>
           </w:p>
         </w:tc>
         <w:tc>
@@ -489,6 +481,7 @@
             <w:tcW w:w="2337" w:type="dxa"/>
           </w:tcPr>
           <w:p>
+            <w:bookmarkStart w:id="3" w:name="_Hlk417244411"/>
             <w:r>
               <w:t>1</w:t>
             </w:r>
@@ -541,6 +534,8 @@
             <w:tcW w:w="2337" w:type="dxa"/>
           </w:tcPr>
           <w:p>
+            <w:bookmarkStart w:id="4" w:name="_Hlk417244415"/>
+            <w:bookmarkEnd w:id="3"/>
             <w:r>
               <w:t>111</w:t>
             </w:r>
@@ -593,6 +588,8 @@
             <w:tcW w:w="2337" w:type="dxa"/>
           </w:tcPr>
           <w:p>
+            <w:bookmarkStart w:id="5" w:name="_Hlk417244425"/>
+            <w:bookmarkEnd w:id="4"/>
             <w:r>
               <w:t>.01</w:t>
             </w:r>
@@ -645,6 +642,8 @@
             <w:tcW w:w="2337" w:type="dxa"/>
           </w:tcPr>
           <w:p>
+            <w:bookmarkStart w:id="6" w:name="_Hlk417244421"/>
+            <w:bookmarkEnd w:id="5"/>
             <w:r>
               <w:t>7.1</w:t>
             </w:r>
@@ -661,6 +660,9 @@
             <w:r>
               <w:t>SEVEN DOLLARS AND TEN CENT</w:t>
             </w:r>
+            <w:r>
+              <w:t>S</w:t>
+            </w:r>
           </w:p>
         </w:tc>
         <w:tc>
@@ -673,6 +675,9 @@
             </w:pPr>
             <w:r>
               <w:t>SEVEN DOLLARS AND TEN CENT</w:t>
+            </w:r>
+            <w:r>
+              <w:t>S</w:t>
             </w:r>
           </w:p>
         </w:tc>
@@ -697,6 +702,8 @@
             <w:tcW w:w="2337" w:type="dxa"/>
           </w:tcPr>
           <w:p>
+            <w:bookmarkStart w:id="7" w:name="_Hlk417244431"/>
+            <w:bookmarkEnd w:id="6"/>
             <w:r>
               <w:t>7.00</w:t>
             </w:r>
@@ -713,6 +720,9 @@
             <w:r>
               <w:t>SEVEN DOLLAR</w:t>
             </w:r>
+            <w:r>
+              <w:t>S</w:t>
+            </w:r>
           </w:p>
         </w:tc>
         <w:tc>
@@ -725,6 +735,9 @@
             </w:pPr>
             <w:r>
               <w:t>SEVEN DOLLAR</w:t>
+            </w:r>
+            <w:r>
+              <w:t>S</w:t>
             </w:r>
           </w:p>
         </w:tc>
@@ -749,6 +762,8 @@
             <w:tcW w:w="2337" w:type="dxa"/>
           </w:tcPr>
           <w:p>
+            <w:bookmarkStart w:id="8" w:name="_Hlk417244437"/>
+            <w:bookmarkEnd w:id="7"/>
             <w:r>
               <w:t>.97</w:t>
             </w:r>
@@ -801,9 +816,15 @@
             <w:tcW w:w="2337" w:type="dxa"/>
           </w:tcPr>
           <w:p>
+            <w:bookmarkStart w:id="9" w:name="OLE_LINK4"/>
+            <w:bookmarkStart w:id="10" w:name="OLE_LINK5"/>
+            <w:bookmarkStart w:id="11" w:name="_Hlk417244440"/>
+            <w:bookmarkEnd w:id="8"/>
             <w:r>
               <w:t>12889211.07</w:t>
             </w:r>
+            <w:bookmarkEnd w:id="9"/>
+            <w:bookmarkEnd w:id="10"/>
           </w:p>
         </w:tc>
         <w:tc>
@@ -853,9 +874,15 @@
             <w:tcW w:w="2337" w:type="dxa"/>
           </w:tcPr>
           <w:p>
+            <w:bookmarkStart w:id="12" w:name="OLE_LINK6"/>
+            <w:bookmarkStart w:id="13" w:name="OLE_LINK7"/>
+            <w:bookmarkStart w:id="14" w:name="_Hlk417244446"/>
+            <w:bookmarkEnd w:id="11"/>
             <w:r>
               <w:t>100000001.01</w:t>
             </w:r>
+            <w:bookmarkEnd w:id="12"/>
+            <w:bookmarkEnd w:id="13"/>
           </w:p>
         </w:tc>
         <w:tc>
@@ -905,9 +932,15 @@
             <w:tcW w:w="2337" w:type="dxa"/>
           </w:tcPr>
           <w:p>
+            <w:bookmarkStart w:id="15" w:name="OLE_LINK8"/>
+            <w:bookmarkStart w:id="16" w:name="OLE_LINK9"/>
+            <w:bookmarkStart w:id="17" w:name="_Hlk417244450"/>
+            <w:bookmarkEnd w:id="14"/>
             <w:r>
               <w:t>9999999999999.99</w:t>
             </w:r>
+            <w:bookmarkEnd w:id="15"/>
+            <w:bookmarkEnd w:id="16"/>
           </w:p>
         </w:tc>
         <w:tc>
@@ -957,9 +990,15 @@
             <w:tcW w:w="2337" w:type="dxa"/>
           </w:tcPr>
           <w:p>
+            <w:bookmarkStart w:id="18" w:name="OLE_LINK10"/>
+            <w:bookmarkStart w:id="19" w:name="OLE_LINK11"/>
+            <w:bookmarkStart w:id="20" w:name="_Hlk417244457"/>
+            <w:bookmarkEnd w:id="17"/>
             <w:r>
               <w:t>123.45</w:t>
             </w:r>
+            <w:bookmarkEnd w:id="18"/>
+            <w:bookmarkEnd w:id="19"/>
           </w:p>
         </w:tc>
         <w:tc>
@@ -1002,6 +1041,7 @@
           </w:p>
         </w:tc>
       </w:tr>
+      <w:bookmarkEnd w:id="20"/>
       <w:tr>
         <w:tc>
           <w:tcPr>
@@ -1354,6 +1394,7 @@
             <w:tcW w:w="2337" w:type="dxa"/>
           </w:tcPr>
           <w:p>
+            <w:bookmarkStart w:id="21" w:name="_Hlk417244664"/>
             <w:r>
               <w:t>0.117</w:t>
             </w:r>
@@ -1406,6 +1447,8 @@
             <w:tcW w:w="2337" w:type="dxa"/>
           </w:tcPr>
           <w:p>
+            <w:bookmarkStart w:id="22" w:name="_Hlk417244669"/>
+            <w:bookmarkEnd w:id="21"/>
             <w:r>
               <w:t>.198</w:t>
             </w:r>
@@ -1458,9 +1501,14 @@
             <w:tcW w:w="2337" w:type="dxa"/>
           </w:tcPr>
           <w:p>
+            <w:bookmarkStart w:id="23" w:name="OLE_LINK48"/>
+            <w:bookmarkStart w:id="24" w:name="OLE_LINK49"/>
+            <w:bookmarkEnd w:id="22"/>
             <w:r>
               <w:t>1ac</w:t>
             </w:r>
+            <w:bookmarkEnd w:id="23"/>
+            <w:bookmarkEnd w:id="24"/>
           </w:p>
         </w:tc>
         <w:tc>
@@ -1510,6 +1558,7 @@
             <w:tcW w:w="2337" w:type="dxa"/>
           </w:tcPr>
           <w:p>
+            <w:bookmarkStart w:id="25" w:name="_Hlk417244681"/>
             <w:r>
               <w:t>ac2</w:t>
             </w:r>
@@ -1562,6 +1611,8 @@
             <w:tcW w:w="2337" w:type="dxa"/>
           </w:tcPr>
           <w:p>
+            <w:bookmarkStart w:id="26" w:name="_Hlk417244687"/>
+            <w:bookmarkEnd w:id="25"/>
             <w:r>
               <w:t>101.1.1</w:t>
             </w:r>
@@ -1614,6 +1665,8 @@
             <w:tcW w:w="2337" w:type="dxa"/>
           </w:tcPr>
           <w:p>
+            <w:bookmarkStart w:id="27" w:name="_Hlk417244694"/>
+            <w:bookmarkEnd w:id="26"/>
             <w:r>
               <w:t>11111222223333.23</w:t>
             </w:r>
@@ -1659,6 +1712,7 @@
           </w:p>
         </w:tc>
       </w:tr>
+      <w:bookmarkEnd w:id="27"/>
       <w:tr>
         <w:tc>
           <w:tcPr>
@@ -1743,6 +1797,8 @@
       <w:r>
         <w:t>A unit test project is included to test the service as well.</w:t>
       </w:r>
+      <w:bookmarkStart w:id="28" w:name="_GoBack"/>
+      <w:bookmarkEnd w:id="28"/>
     </w:p>
     <w:sectPr>
       <w:pgSz w:w="12240" w:h="15840"/>

</xml_diff>